<commit_message>
update WBA and some optimization of the code about weapon
</commit_message>
<xml_diff>
--- a/docs/WBA - for A2.docx
+++ b/docs/WBA - for A2.docx
@@ -355,27 +355,7 @@
                 <w:sz w:val="24"/>
                 <w:szCs w:val="24"/>
               </w:rPr>
-              <w:t>Zixin:</w:t>
-            </w:r>
-          </w:p>
-          <w:p>
-            <w:pPr>
-              <w:pStyle w:val="2"/>
-              <w:shd w:val="clear" w:color="auto" w:fill="FFFFFF"/>
-              <w:spacing w:before="0"/>
-              <w:rPr>
-                <w:rFonts w:ascii="Roboto" w:eastAsia="Roboto" w:hAnsi="Roboto" w:cs="Roboto"/>
-                <w:sz w:val="24"/>
-                <w:szCs w:val="24"/>
-              </w:rPr>
-            </w:pPr>
-            <w:r>
-              <w:rPr>
-                <w:rFonts w:ascii="Roboto" w:eastAsia="Roboto" w:hAnsi="Roboto" w:cs="Roboto"/>
-                <w:sz w:val="24"/>
-                <w:szCs w:val="24"/>
-              </w:rPr>
-              <w:t>Finish functions mentioned on Assignment specification requirements: 1, 3, 5, 8 specifications</w:t>
+              <w:t>Bryan:</w:t>
             </w:r>
           </w:p>
           <w:p>
@@ -383,18 +363,18 @@
               <w:shd w:val="clear" w:color="auto" w:fill="FFFFFF"/>
               <w:spacing w:after="240"/>
               <w:rPr>
-                <w:rFonts w:ascii="Roboto" w:hAnsi="Roboto" w:cs="Roboto" w:hint="eastAsia"/>
-                <w:sz w:val="24"/>
-                <w:szCs w:val="24"/>
-              </w:rPr>
-            </w:pPr>
-            <w:r>
-              <w:rPr>
-                <w:rFonts w:ascii="Roboto" w:eastAsia="Roboto" w:hAnsi="Roboto" w:cs="Roboto"/>
-                <w:sz w:val="24"/>
-                <w:szCs w:val="24"/>
-              </w:rPr>
-              <w:t>And optimize the coding.</w:t>
+                <w:rFonts w:ascii="Roboto" w:eastAsia="Roboto" w:hAnsi="Roboto" w:cs="Roboto"/>
+                <w:sz w:val="24"/>
+                <w:szCs w:val="24"/>
+              </w:rPr>
+            </w:pPr>
+            <w:r>
+              <w:rPr>
+                <w:rFonts w:ascii="Roboto" w:eastAsia="Roboto" w:hAnsi="Roboto" w:cs="Roboto"/>
+                <w:sz w:val="24"/>
+                <w:szCs w:val="24"/>
+              </w:rPr>
+              <w:t>Finish function mentioned on Assignment specification requirements 4 and 7 specifications and optimize the coding</w:t>
             </w:r>
           </w:p>
           <w:p>
@@ -413,7 +393,7 @@
                 <w:sz w:val="24"/>
                 <w:szCs w:val="24"/>
               </w:rPr>
-              <w:t>Bryan:</w:t>
+              <w:t>William:</w:t>
             </w:r>
           </w:p>
           <w:p>
@@ -421,45 +401,7 @@
               <w:shd w:val="clear" w:color="auto" w:fill="FFFFFF"/>
               <w:spacing w:after="240"/>
               <w:rPr>
-                <w:rFonts w:ascii="Roboto" w:eastAsia="Roboto" w:hAnsi="Roboto" w:cs="Roboto"/>
-                <w:sz w:val="24"/>
-                <w:szCs w:val="24"/>
-              </w:rPr>
-            </w:pPr>
-            <w:r>
-              <w:rPr>
-                <w:rFonts w:ascii="Roboto" w:eastAsia="Roboto" w:hAnsi="Roboto" w:cs="Roboto"/>
-                <w:sz w:val="24"/>
-                <w:szCs w:val="24"/>
-              </w:rPr>
-              <w:t>Finish function mentioned on Assignment specification requirements 4 and 7 specifications and optimize the coding</w:t>
-            </w:r>
-          </w:p>
-          <w:p>
-            <w:pPr>
-              <w:shd w:val="clear" w:color="auto" w:fill="FFFFFF"/>
-              <w:spacing w:after="240"/>
-              <w:rPr>
-                <w:rFonts w:ascii="Roboto" w:eastAsia="Roboto" w:hAnsi="Roboto" w:cs="Roboto"/>
-                <w:sz w:val="24"/>
-                <w:szCs w:val="24"/>
-              </w:rPr>
-            </w:pPr>
-            <w:r>
-              <w:rPr>
-                <w:rFonts w:ascii="Roboto" w:eastAsia="Roboto" w:hAnsi="Roboto" w:cs="Roboto"/>
-                <w:sz w:val="24"/>
-                <w:szCs w:val="24"/>
-              </w:rPr>
-              <w:t>William:</w:t>
-            </w:r>
-          </w:p>
-          <w:p>
-            <w:pPr>
-              <w:shd w:val="clear" w:color="auto" w:fill="FFFFFF"/>
-              <w:spacing w:after="240"/>
-              <w:rPr>
-                <w:rFonts w:ascii="Roboto" w:hAnsi="Roboto" w:cs="Roboto" w:hint="eastAsia"/>
+                <w:rFonts w:ascii="Roboto" w:hAnsi="Roboto" w:cs="Roboto"/>
                 <w:sz w:val="24"/>
                 <w:szCs w:val="24"/>
               </w:rPr>
@@ -496,25 +438,6 @@
               <w:shd w:val="clear" w:color="auto" w:fill="FFFFFF"/>
               <w:spacing w:after="240"/>
               <w:rPr>
-                <w:rFonts w:ascii="Roboto" w:eastAsia="Roboto" w:hAnsi="Roboto" w:cs="Roboto"/>
-                <w:sz w:val="24"/>
-                <w:szCs w:val="24"/>
-              </w:rPr>
-            </w:pPr>
-            <w:r>
-              <w:rPr>
-                <w:rFonts w:ascii="Roboto" w:eastAsia="Roboto" w:hAnsi="Roboto" w:cs="Roboto"/>
-                <w:sz w:val="24"/>
-                <w:szCs w:val="24"/>
-              </w:rPr>
-              <w:t>Actually done:</w:t>
-            </w:r>
-          </w:p>
-          <w:p>
-            <w:pPr>
-              <w:shd w:val="clear" w:color="auto" w:fill="FFFFFF"/>
-              <w:spacing w:after="240"/>
-              <w:rPr>
                 <w:rFonts w:ascii="Roboto" w:hAnsi="Roboto" w:cs="Roboto"/>
                 <w:b/>
                 <w:bCs/>
@@ -597,330 +520,415 @@
           <w:p>
             <w:pPr>
               <w:shd w:val="clear" w:color="auto" w:fill="FFFFFF"/>
-              <w:spacing w:after="240"/>
-              <w:rPr>
-                <w:rFonts w:ascii="Roboto" w:hAnsi="Roboto" w:cs="Roboto"/>
-                <w:sz w:val="24"/>
-                <w:szCs w:val="24"/>
-              </w:rPr>
-            </w:pPr>
-            <w:r>
-              <w:rPr>
-                <w:rFonts w:ascii="Roboto" w:hAnsi="Roboto" w:cs="Roboto" w:hint="eastAsia"/>
-                <w:sz w:val="24"/>
-                <w:szCs w:val="24"/>
-              </w:rPr>
-              <w:t>R</w:t>
-            </w:r>
-            <w:r>
-              <w:rPr>
-                <w:rFonts w:ascii="Roboto" w:hAnsi="Roboto" w:cs="Roboto"/>
-                <w:sz w:val="24"/>
-                <w:szCs w:val="24"/>
-              </w:rPr>
-              <w:t>equirement2:</w:t>
-            </w:r>
-            <w:r>
-              <w:rPr>
-                <w:rFonts w:ascii="Roboto" w:hAnsi="Roboto" w:cs="Roboto"/>
-                <w:sz w:val="24"/>
-                <w:szCs w:val="24"/>
-              </w:rPr>
-              <w:t xml:space="preserve"> all finished</w:t>
-            </w:r>
-          </w:p>
-          <w:p>
-            <w:pPr>
-              <w:pStyle w:val="ae"/>
-              <w:spacing w:before="0" w:beforeAutospacing="0" w:after="0" w:afterAutospacing="0"/>
-              <w:rPr>
-                <w:color w:val="365F91" w:themeColor="accent1" w:themeShade="BF"/>
-              </w:rPr>
-            </w:pPr>
-            <w:r>
-              <w:rPr>
-                <w:rFonts w:ascii="Arial" w:hAnsi="Arial" w:cs="Arial"/>
-                <w:b/>
-                <w:bCs/>
-                <w:color w:val="365F91" w:themeColor="accent1" w:themeShade="BF"/>
-                <w:sz w:val="26"/>
-                <w:szCs w:val="26"/>
-              </w:rPr>
-              <w:t>Reset Features:</w:t>
-            </w:r>
-          </w:p>
-          <w:p>
-            <w:pPr>
-              <w:pStyle w:val="ae"/>
-              <w:spacing w:before="0" w:beforeAutospacing="0" w:after="0" w:afterAutospacing="0"/>
-              <w:textAlignment w:val="baseline"/>
-              <w:rPr>
-                <w:rFonts w:ascii="Arial" w:hAnsi="Arial" w:cs="Arial"/>
-                <w:color w:val="365F91" w:themeColor="accent1" w:themeShade="BF"/>
-                <w:sz w:val="26"/>
-                <w:szCs w:val="26"/>
-              </w:rPr>
-            </w:pPr>
-            <w:r>
-              <w:rPr>
-                <w:rFonts w:ascii="Arial" w:hAnsi="Arial" w:cs="Arial"/>
-                <w:color w:val="365F91" w:themeColor="accent1" w:themeShade="BF"/>
-                <w:sz w:val="26"/>
-                <w:szCs w:val="26"/>
-              </w:rPr>
-              <w:t>1 Refill Estus Flask (3/3)</w:t>
-            </w:r>
-          </w:p>
-          <w:p>
-            <w:pPr>
-              <w:pStyle w:val="ae"/>
-              <w:spacing w:before="0" w:beforeAutospacing="0" w:after="0" w:afterAutospacing="0"/>
-              <w:textAlignment w:val="baseline"/>
-              <w:rPr>
-                <w:rFonts w:ascii="Arial" w:hAnsi="Arial" w:cs="Arial"/>
-                <w:color w:val="365F91" w:themeColor="accent1" w:themeShade="BF"/>
-                <w:sz w:val="26"/>
-                <w:szCs w:val="26"/>
-              </w:rPr>
-            </w:pPr>
-            <w:r>
-              <w:rPr>
-                <w:rFonts w:ascii="Arial" w:hAnsi="Arial" w:cs="Arial"/>
-                <w:color w:val="365F91" w:themeColor="accent1" w:themeShade="BF"/>
-                <w:sz w:val="26"/>
-                <w:szCs w:val="26"/>
-              </w:rPr>
-              <w:t>4 Heal Player to Max HP</w:t>
-            </w:r>
-          </w:p>
-          <w:p>
-            <w:pPr>
-              <w:shd w:val="clear" w:color="auto" w:fill="FFFFFF"/>
-              <w:spacing w:after="240"/>
-              <w:rPr>
-                <w:rFonts w:ascii="Roboto" w:hAnsi="Roboto" w:cs="Roboto"/>
-                <w:sz w:val="24"/>
-                <w:szCs w:val="24"/>
-                <w:lang w:val="en-US"/>
-              </w:rPr>
-            </w:pPr>
-          </w:p>
-          <w:p>
-            <w:pPr>
-              <w:shd w:val="clear" w:color="auto" w:fill="FFFFFF"/>
-              <w:spacing w:after="240"/>
-              <w:rPr>
-                <w:rFonts w:ascii="Roboto" w:hAnsi="Roboto" w:cs="Roboto"/>
-                <w:sz w:val="24"/>
-                <w:szCs w:val="24"/>
-              </w:rPr>
-            </w:pPr>
-            <w:r>
-              <w:rPr>
-                <w:rFonts w:ascii="Roboto" w:hAnsi="Roboto" w:cs="Roboto" w:hint="eastAsia"/>
-                <w:sz w:val="24"/>
-                <w:szCs w:val="24"/>
-              </w:rPr>
-              <w:t>R</w:t>
-            </w:r>
-            <w:r>
-              <w:rPr>
-                <w:rFonts w:ascii="Roboto" w:hAnsi="Roboto" w:cs="Roboto"/>
-                <w:sz w:val="24"/>
-                <w:szCs w:val="24"/>
-              </w:rPr>
-              <w:t>equirement3: all finished</w:t>
-            </w:r>
-          </w:p>
-          <w:p>
-            <w:pPr>
-              <w:shd w:val="clear" w:color="auto" w:fill="FFFFFF"/>
-              <w:spacing w:after="240"/>
-              <w:rPr>
-                <w:rFonts w:ascii="Roboto" w:hAnsi="Roboto" w:cs="Roboto"/>
-                <w:sz w:val="24"/>
-                <w:szCs w:val="24"/>
-              </w:rPr>
-            </w:pPr>
-            <w:r>
-              <w:rPr>
-                <w:rFonts w:ascii="Roboto" w:hAnsi="Roboto" w:cs="Roboto" w:hint="eastAsia"/>
-                <w:sz w:val="24"/>
-                <w:szCs w:val="24"/>
-              </w:rPr>
-              <w:t>R</w:t>
-            </w:r>
-            <w:r>
-              <w:rPr>
-                <w:rFonts w:ascii="Roboto" w:hAnsi="Roboto" w:cs="Roboto"/>
-                <w:sz w:val="24"/>
-                <w:szCs w:val="24"/>
-              </w:rPr>
-              <w:t xml:space="preserve">equirement4: </w:t>
-            </w:r>
-            <w:r>
-              <w:rPr>
-                <w:rFonts w:ascii="Roboto" w:hAnsi="Roboto" w:cs="Roboto"/>
-                <w:sz w:val="24"/>
-                <w:szCs w:val="24"/>
-              </w:rPr>
-              <w:t>4.1(Undead)-</w:t>
-            </w:r>
-            <w:bookmarkStart w:id="1" w:name="OLE_LINK1"/>
-            <w:r>
-              <w:rPr>
-                <w:rFonts w:ascii="Roboto" w:hAnsi="Roboto" w:cs="Roboto"/>
-                <w:sz w:val="24"/>
-                <w:szCs w:val="24"/>
-              </w:rPr>
-              <w:t>has finished except followAction+</w:t>
-            </w:r>
-            <w:proofErr w:type="gramStart"/>
-            <w:r>
-              <w:rPr>
-                <w:rFonts w:ascii="Roboto" w:hAnsi="Roboto" w:cs="Roboto"/>
-                <w:sz w:val="24"/>
-                <w:szCs w:val="24"/>
-              </w:rPr>
-              <w:t>attackAction(</w:t>
-            </w:r>
-            <w:proofErr w:type="gramEnd"/>
-            <w:r>
-              <w:rPr>
-                <w:rFonts w:ascii="Roboto" w:hAnsi="Roboto" w:cs="Roboto"/>
-                <w:sz w:val="24"/>
-                <w:szCs w:val="24"/>
-              </w:rPr>
-              <w:t>together executed)</w:t>
-            </w:r>
-            <w:bookmarkEnd w:id="1"/>
-          </w:p>
-          <w:p>
-            <w:pPr>
-              <w:shd w:val="clear" w:color="auto" w:fill="FFFFFF"/>
-              <w:spacing w:after="240"/>
-              <w:rPr>
-                <w:rFonts w:ascii="Roboto" w:hAnsi="Roboto" w:cs="Roboto"/>
-                <w:sz w:val="24"/>
-                <w:szCs w:val="24"/>
-              </w:rPr>
-            </w:pPr>
-            <w:r>
-              <w:rPr>
-                <w:rFonts w:ascii="Roboto" w:hAnsi="Roboto" w:cs="Roboto" w:hint="eastAsia"/>
-                <w:sz w:val="24"/>
-                <w:szCs w:val="24"/>
-              </w:rPr>
-              <w:t xml:space="preserve"> </w:t>
-            </w:r>
-            <w:r>
-              <w:rPr>
-                <w:rFonts w:ascii="Roboto" w:hAnsi="Roboto" w:cs="Roboto"/>
-                <w:sz w:val="24"/>
-                <w:szCs w:val="24"/>
-              </w:rPr>
-              <w:t xml:space="preserve">                           4.2(Skeleton) - </w:t>
-            </w:r>
-            <w:r>
-              <w:rPr>
-                <w:rFonts w:ascii="Roboto" w:hAnsi="Roboto" w:cs="Roboto"/>
-                <w:sz w:val="24"/>
-                <w:szCs w:val="24"/>
-              </w:rPr>
-              <w:t>has finished except followAction+</w:t>
-            </w:r>
-            <w:proofErr w:type="gramStart"/>
-            <w:r>
-              <w:rPr>
-                <w:rFonts w:ascii="Roboto" w:hAnsi="Roboto" w:cs="Roboto"/>
-                <w:sz w:val="24"/>
-                <w:szCs w:val="24"/>
-              </w:rPr>
-              <w:t>attackAction(</w:t>
-            </w:r>
-            <w:proofErr w:type="gramEnd"/>
-            <w:r>
-              <w:rPr>
-                <w:rFonts w:ascii="Roboto" w:hAnsi="Roboto" w:cs="Roboto"/>
-                <w:sz w:val="24"/>
-                <w:szCs w:val="24"/>
-              </w:rPr>
-              <w:t>together executed)</w:t>
-            </w:r>
-          </w:p>
-          <w:p>
-            <w:pPr>
-              <w:shd w:val="clear" w:color="auto" w:fill="FFFFFF"/>
-              <w:spacing w:after="240"/>
-              <w:rPr>
-                <w:color w:val="365F91" w:themeColor="accent1" w:themeShade="BF"/>
-                <w:sz w:val="26"/>
-                <w:szCs w:val="26"/>
-              </w:rPr>
-            </w:pPr>
-            <w:r>
-              <w:rPr>
-                <w:color w:val="365F91" w:themeColor="accent1" w:themeShade="BF"/>
-                <w:sz w:val="26"/>
-                <w:szCs w:val="26"/>
-              </w:rPr>
-              <w:lastRenderedPageBreak/>
-              <w:t xml:space="preserve">* </w:t>
-            </w:r>
-            <w:r>
-              <w:rPr>
-                <w:color w:val="365F91" w:themeColor="accent1" w:themeShade="BF"/>
-                <w:sz w:val="26"/>
-                <w:szCs w:val="26"/>
-              </w:rPr>
-              <w:t>Undead spawns in grave</w:t>
-            </w:r>
-          </w:p>
-          <w:p>
-            <w:pPr>
-              <w:shd w:val="clear" w:color="auto" w:fill="FFFFFF"/>
               <w:tabs>
                 <w:tab w:val="left" w:pos="4755"/>
               </w:tabs>
               <w:spacing w:after="240"/>
               <w:rPr>
-                <w:color w:val="365F91" w:themeColor="accent1" w:themeShade="BF"/>
-                <w:sz w:val="26"/>
-                <w:szCs w:val="26"/>
-              </w:rPr>
-            </w:pPr>
-            <w:r>
-              <w:rPr>
                 <w:rFonts w:hint="eastAsia"/>
                 <w:color w:val="365F91" w:themeColor="accent1" w:themeShade="BF"/>
                 <w:sz w:val="26"/>
                 <w:szCs w:val="26"/>
               </w:rPr>
-              <w:t>*</w:t>
-            </w:r>
-            <w:r>
-              <w:rPr>
-                <w:color w:val="365F91" w:themeColor="accent1" w:themeShade="BF"/>
-                <w:sz w:val="26"/>
-                <w:szCs w:val="26"/>
-              </w:rPr>
-              <w:t xml:space="preserve"> </w:t>
-            </w:r>
-            <w:r>
-              <w:rPr>
-                <w:color w:val="365F91" w:themeColor="accent1" w:themeShade="BF"/>
-                <w:sz w:val="26"/>
-                <w:szCs w:val="26"/>
-              </w:rPr>
-              <w:t>Undead and skeletons walk around</w:t>
-            </w:r>
-            <w:r>
-              <w:rPr>
-                <w:color w:val="365F91" w:themeColor="accent1" w:themeShade="BF"/>
-                <w:sz w:val="26"/>
-                <w:szCs w:val="26"/>
-              </w:rPr>
-              <w:tab/>
+            </w:pPr>
+            <w:r>
+              <w:rPr>
+                <w:color w:val="365F91" w:themeColor="accent1" w:themeShade="BF"/>
+                <w:sz w:val="26"/>
+                <w:szCs w:val="26"/>
+              </w:rPr>
+              <w:t>* Drink Estus</w:t>
+            </w:r>
+          </w:p>
+          <w:p>
+            <w:pPr>
+              <w:shd w:val="clear" w:color="auto" w:fill="FFFFFF"/>
+              <w:spacing w:after="240"/>
+              <w:rPr>
+                <w:rFonts w:ascii="Roboto" w:hAnsi="Roboto" w:cs="Roboto"/>
+                <w:sz w:val="24"/>
+                <w:szCs w:val="24"/>
+              </w:rPr>
+            </w:pPr>
+            <w:r>
+              <w:rPr>
+                <w:rFonts w:ascii="Roboto" w:hAnsi="Roboto" w:cs="Roboto" w:hint="eastAsia"/>
+                <w:sz w:val="24"/>
+                <w:szCs w:val="24"/>
+              </w:rPr>
+              <w:t>R</w:t>
+            </w:r>
+            <w:r>
+              <w:rPr>
+                <w:rFonts w:ascii="Roboto" w:hAnsi="Roboto" w:cs="Roboto"/>
+                <w:sz w:val="24"/>
+                <w:szCs w:val="24"/>
+              </w:rPr>
+              <w:t>equirement2:</w:t>
+            </w:r>
+            <w:r>
+              <w:rPr>
+                <w:rFonts w:ascii="Roboto" w:hAnsi="Roboto" w:cs="Roboto"/>
+                <w:sz w:val="24"/>
+                <w:szCs w:val="24"/>
+              </w:rPr>
+              <w:t xml:space="preserve"> all finished</w:t>
+            </w:r>
+          </w:p>
+          <w:p>
+            <w:pPr>
+              <w:pStyle w:val="ae"/>
+              <w:spacing w:before="0" w:beforeAutospacing="0" w:after="0" w:afterAutospacing="0"/>
+              <w:rPr>
+                <w:color w:val="365F91" w:themeColor="accent1" w:themeShade="BF"/>
+              </w:rPr>
+            </w:pPr>
+            <w:r>
+              <w:rPr>
+                <w:rFonts w:ascii="Arial" w:hAnsi="Arial" w:cs="Arial"/>
+                <w:b/>
+                <w:bCs/>
+                <w:color w:val="365F91" w:themeColor="accent1" w:themeShade="BF"/>
+                <w:sz w:val="26"/>
+                <w:szCs w:val="26"/>
+              </w:rPr>
+              <w:t>Reset Features:</w:t>
+            </w:r>
+          </w:p>
+          <w:p>
+            <w:pPr>
+              <w:pStyle w:val="ae"/>
+              <w:spacing w:before="0" w:beforeAutospacing="0" w:after="0" w:afterAutospacing="0"/>
+              <w:textAlignment w:val="baseline"/>
+              <w:rPr>
+                <w:rFonts w:ascii="Arial" w:hAnsi="Arial" w:cs="Arial"/>
+                <w:color w:val="365F91" w:themeColor="accent1" w:themeShade="BF"/>
+                <w:sz w:val="26"/>
+                <w:szCs w:val="26"/>
+              </w:rPr>
+            </w:pPr>
+            <w:r>
+              <w:rPr>
+                <w:rFonts w:ascii="Arial" w:hAnsi="Arial" w:cs="Arial"/>
+                <w:color w:val="365F91" w:themeColor="accent1" w:themeShade="BF"/>
+                <w:sz w:val="26"/>
+                <w:szCs w:val="26"/>
+              </w:rPr>
+              <w:t>1 Refill Estus Flask (3/3)</w:t>
+            </w:r>
+          </w:p>
+          <w:p>
+            <w:pPr>
+              <w:pStyle w:val="ae"/>
+              <w:spacing w:before="0" w:beforeAutospacing="0" w:after="0" w:afterAutospacing="0"/>
+              <w:textAlignment w:val="baseline"/>
+              <w:rPr>
+                <w:rFonts w:ascii="Arial" w:hAnsi="Arial" w:cs="Arial"/>
+                <w:color w:val="365F91" w:themeColor="accent1" w:themeShade="BF"/>
+                <w:sz w:val="26"/>
+                <w:szCs w:val="26"/>
+              </w:rPr>
+            </w:pPr>
+            <w:r>
+              <w:rPr>
+                <w:rFonts w:ascii="Arial" w:hAnsi="Arial" w:cs="Arial"/>
+                <w:color w:val="365F91" w:themeColor="accent1" w:themeShade="BF"/>
+                <w:sz w:val="26"/>
+                <w:szCs w:val="26"/>
+              </w:rPr>
+              <w:t>4 Heal Player to Max HP</w:t>
+            </w:r>
+          </w:p>
+          <w:p>
+            <w:pPr>
+              <w:shd w:val="clear" w:color="auto" w:fill="FFFFFF"/>
+              <w:spacing w:after="240"/>
+              <w:rPr>
+                <w:rFonts w:ascii="Roboto" w:hAnsi="Roboto" w:cs="Roboto"/>
+                <w:sz w:val="24"/>
+                <w:szCs w:val="24"/>
+                <w:lang w:val="en-US"/>
+              </w:rPr>
+            </w:pPr>
+          </w:p>
+          <w:p>
+            <w:pPr>
+              <w:shd w:val="clear" w:color="auto" w:fill="FFFFFF"/>
+              <w:spacing w:after="240"/>
+              <w:rPr>
+                <w:rFonts w:ascii="Roboto" w:hAnsi="Roboto" w:cs="Roboto"/>
+                <w:sz w:val="24"/>
+                <w:szCs w:val="24"/>
+              </w:rPr>
+            </w:pPr>
+            <w:r>
+              <w:rPr>
+                <w:rFonts w:ascii="Roboto" w:hAnsi="Roboto" w:cs="Roboto" w:hint="eastAsia"/>
+                <w:sz w:val="24"/>
+                <w:szCs w:val="24"/>
+              </w:rPr>
+              <w:t>R</w:t>
+            </w:r>
+            <w:r>
+              <w:rPr>
+                <w:rFonts w:ascii="Roboto" w:hAnsi="Roboto" w:cs="Roboto"/>
+                <w:sz w:val="24"/>
+                <w:szCs w:val="24"/>
+              </w:rPr>
+              <w:t>equirement3: all finished</w:t>
+            </w:r>
+          </w:p>
+          <w:p>
+            <w:pPr>
+              <w:pStyle w:val="ae"/>
+              <w:numPr>
+                <w:ilvl w:val="0"/>
+                <w:numId w:val="4"/>
+              </w:numPr>
+              <w:spacing w:before="0" w:beforeAutospacing="0" w:after="0" w:afterAutospacing="0"/>
+              <w:textAlignment w:val="baseline"/>
+              <w:rPr>
+                <w:rFonts w:ascii="Arial" w:hAnsi="Arial" w:cs="Arial"/>
+                <w:color w:val="365F91" w:themeColor="accent1" w:themeShade="BF"/>
+                <w:sz w:val="26"/>
+                <w:szCs w:val="26"/>
+              </w:rPr>
+            </w:pPr>
+            <w:r>
+              <w:rPr>
+                <w:rFonts w:ascii="Arial" w:hAnsi="Arial" w:cs="Arial"/>
+                <w:color w:val="365F91" w:themeColor="accent1" w:themeShade="BF"/>
+                <w:sz w:val="26"/>
+                <w:szCs w:val="26"/>
+              </w:rPr>
+              <w:t>T</w:t>
+            </w:r>
+            <w:r>
+              <w:rPr>
+                <w:rFonts w:ascii="Arial" w:hAnsi="Arial" w:cs="Arial"/>
+                <w:color w:val="365F91" w:themeColor="accent1" w:themeShade="BF"/>
+                <w:sz w:val="26"/>
+                <w:szCs w:val="26"/>
+              </w:rPr>
+              <w:t>he Player has 0 souls at the start of the game. </w:t>
+            </w:r>
+          </w:p>
+          <w:p>
+            <w:pPr>
+              <w:pStyle w:val="ae"/>
+              <w:numPr>
+                <w:ilvl w:val="0"/>
+                <w:numId w:val="4"/>
+              </w:numPr>
+              <w:spacing w:before="0" w:beforeAutospacing="0" w:after="0" w:afterAutospacing="0"/>
+              <w:textAlignment w:val="baseline"/>
+              <w:rPr>
+                <w:rFonts w:ascii="Arial" w:hAnsi="Arial" w:cs="Arial"/>
+                <w:color w:val="365F91" w:themeColor="accent1" w:themeShade="BF"/>
+                <w:sz w:val="26"/>
+                <w:szCs w:val="26"/>
+              </w:rPr>
+            </w:pPr>
+            <w:r>
+              <w:rPr>
+                <w:rFonts w:ascii="Arial" w:hAnsi="Arial" w:cs="Arial"/>
+                <w:color w:val="365F91" w:themeColor="accent1" w:themeShade="BF"/>
+                <w:sz w:val="26"/>
+                <w:szCs w:val="26"/>
+              </w:rPr>
+              <w:t>When the Player </w:t>
+            </w:r>
+            <w:r>
+              <w:rPr>
+                <w:rFonts w:ascii="Arial" w:hAnsi="Arial" w:cs="Arial"/>
+                <w:b/>
+                <w:bCs/>
+                <w:color w:val="365F91" w:themeColor="accent1" w:themeShade="BF"/>
+                <w:sz w:val="26"/>
+                <w:szCs w:val="26"/>
+              </w:rPr>
+              <w:t>slays/kills enemies</w:t>
+            </w:r>
+            <w:r>
+              <w:rPr>
+                <w:rFonts w:ascii="Arial" w:hAnsi="Arial" w:cs="Arial"/>
+                <w:color w:val="365F91" w:themeColor="accent1" w:themeShade="BF"/>
+                <w:sz w:val="26"/>
+                <w:szCs w:val="26"/>
+              </w:rPr>
+              <w:t> (</w:t>
+            </w:r>
+            <w:r>
+              <w:rPr>
+                <w:rFonts w:ascii="Arial" w:hAnsi="Arial" w:cs="Arial"/>
+                <w:i/>
+                <w:iCs/>
+                <w:color w:val="365F91" w:themeColor="accent1" w:themeShade="BF"/>
+                <w:sz w:val="26"/>
+                <w:szCs w:val="26"/>
+              </w:rPr>
+              <w:t>@see</w:t>
+            </w:r>
+            <w:r>
+              <w:rPr>
+                <w:rFonts w:ascii="Arial" w:hAnsi="Arial" w:cs="Arial"/>
+                <w:color w:val="365F91" w:themeColor="accent1" w:themeShade="BF"/>
+                <w:sz w:val="26"/>
+                <w:szCs w:val="26"/>
+              </w:rPr>
+              <w:t> </w:t>
+            </w:r>
+            <w:r>
+              <w:rPr>
+                <w:rFonts w:ascii="Arial" w:hAnsi="Arial" w:cs="Arial"/>
+                <w:i/>
+                <w:iCs/>
+                <w:color w:val="365F91" w:themeColor="accent1" w:themeShade="BF"/>
+                <w:sz w:val="26"/>
+                <w:szCs w:val="26"/>
+              </w:rPr>
+              <w:t>Enemies</w:t>
+            </w:r>
+            <w:r>
+              <w:rPr>
+                <w:rFonts w:ascii="Arial" w:hAnsi="Arial" w:cs="Arial"/>
+                <w:color w:val="365F91" w:themeColor="accent1" w:themeShade="BF"/>
+                <w:sz w:val="26"/>
+                <w:szCs w:val="26"/>
+              </w:rPr>
+              <w:t>), the Player gains a certain number of souls from them.</w:t>
+            </w:r>
+          </w:p>
+          <w:p>
+            <w:pPr>
+              <w:pStyle w:val="ae"/>
+              <w:spacing w:before="0" w:beforeAutospacing="0" w:after="0" w:afterAutospacing="0"/>
+              <w:textAlignment w:val="baseline"/>
+              <w:rPr>
+                <w:rFonts w:ascii="Arial" w:hAnsi="Arial" w:cs="Arial"/>
+                <w:color w:val="365F91" w:themeColor="accent1" w:themeShade="BF"/>
+                <w:sz w:val="26"/>
+                <w:szCs w:val="26"/>
+              </w:rPr>
+            </w:pPr>
+          </w:p>
+          <w:p>
+            <w:pPr>
+              <w:shd w:val="clear" w:color="auto" w:fill="FFFFFF"/>
+              <w:spacing w:after="240"/>
+              <w:rPr>
+                <w:rFonts w:ascii="Roboto" w:hAnsi="Roboto" w:cs="Roboto"/>
+                <w:sz w:val="24"/>
+                <w:szCs w:val="24"/>
+              </w:rPr>
+            </w:pPr>
+            <w:r>
+              <w:rPr>
+                <w:rFonts w:ascii="Roboto" w:hAnsi="Roboto" w:cs="Roboto" w:hint="eastAsia"/>
+                <w:sz w:val="24"/>
+                <w:szCs w:val="24"/>
+              </w:rPr>
+              <w:lastRenderedPageBreak/>
+              <w:t>R</w:t>
+            </w:r>
+            <w:r>
+              <w:rPr>
+                <w:rFonts w:ascii="Roboto" w:hAnsi="Roboto" w:cs="Roboto"/>
+                <w:sz w:val="24"/>
+                <w:szCs w:val="24"/>
+              </w:rPr>
+              <w:t xml:space="preserve">equirement4: </w:t>
+            </w:r>
+          </w:p>
+          <w:p>
+            <w:pPr>
+              <w:shd w:val="clear" w:color="auto" w:fill="FFFFFF"/>
+              <w:spacing w:after="240"/>
+              <w:rPr>
+                <w:rFonts w:ascii="Roboto" w:hAnsi="Roboto" w:cs="Roboto" w:hint="eastAsia"/>
+                <w:sz w:val="24"/>
+                <w:szCs w:val="24"/>
+              </w:rPr>
+            </w:pPr>
+            <w:r>
+              <w:rPr>
+                <w:rFonts w:eastAsia="宋体"/>
+                <w:color w:val="365F91" w:themeColor="accent1" w:themeShade="BF"/>
+                <w:sz w:val="26"/>
+                <w:szCs w:val="26"/>
+                <w:lang w:val="en-US"/>
+              </w:rPr>
+              <w:t xml:space="preserve">* </w:t>
+            </w:r>
+            <w:r>
+              <w:rPr>
+                <w:rFonts w:eastAsia="宋体"/>
+                <w:color w:val="365F91" w:themeColor="accent1" w:themeShade="BF"/>
+                <w:sz w:val="26"/>
+                <w:szCs w:val="26"/>
+                <w:lang w:val="en-US"/>
+              </w:rPr>
+              <w:t xml:space="preserve">When the Player kills </w:t>
+            </w:r>
+            <w:r>
+              <w:rPr>
+                <w:rFonts w:eastAsia="宋体"/>
+                <w:color w:val="365F91" w:themeColor="accent1" w:themeShade="BF"/>
+                <w:sz w:val="26"/>
+                <w:szCs w:val="26"/>
+                <w:lang w:val="en-US"/>
+              </w:rPr>
+              <w:t>Undead</w:t>
+            </w:r>
+            <w:r>
+              <w:rPr>
+                <w:rFonts w:eastAsia="宋体"/>
+                <w:color w:val="365F91" w:themeColor="accent1" w:themeShade="BF"/>
+                <w:sz w:val="26"/>
+                <w:szCs w:val="26"/>
+                <w:lang w:val="en-US"/>
+              </w:rPr>
+              <w:t>, the Player gains </w:t>
+            </w:r>
+            <w:r>
+              <w:rPr>
+                <w:rFonts w:eastAsia="宋体"/>
+                <w:b/>
+                <w:bCs/>
+                <w:color w:val="365F91" w:themeColor="accent1" w:themeShade="BF"/>
+                <w:sz w:val="26"/>
+                <w:szCs w:val="26"/>
+                <w:lang w:val="en-US"/>
+              </w:rPr>
+              <w:t>50 souls</w:t>
+            </w:r>
+            <w:r>
+              <w:rPr>
+                <w:rFonts w:ascii="Roboto" w:hAnsi="Roboto"/>
+                <w:sz w:val="23"/>
+                <w:szCs w:val="23"/>
+                <w:shd w:val="clear" w:color="auto" w:fill="FFFFFF"/>
+              </w:rPr>
+              <w:t>.</w:t>
+            </w:r>
+          </w:p>
+          <w:p>
+            <w:pPr>
+              <w:shd w:val="clear" w:color="auto" w:fill="FFFFFF"/>
+              <w:spacing w:after="240"/>
+              <w:rPr>
+                <w:color w:val="365F91" w:themeColor="accent1" w:themeShade="BF"/>
+                <w:sz w:val="26"/>
+                <w:szCs w:val="26"/>
+              </w:rPr>
+            </w:pPr>
+            <w:r>
+              <w:rPr>
+                <w:color w:val="365F91" w:themeColor="accent1" w:themeShade="BF"/>
+                <w:sz w:val="26"/>
+                <w:szCs w:val="26"/>
+              </w:rPr>
+              <w:t>* Undead spawns in grave</w:t>
             </w:r>
           </w:p>
           <w:p>
@@ -951,15 +959,15 @@
                 <w:sz w:val="26"/>
                 <w:szCs w:val="26"/>
               </w:rPr>
-              <w:t xml:space="preserve"> </w:t>
-            </w:r>
-            <w:r>
-              <w:rPr>
-                <w:color w:val="365F91" w:themeColor="accent1" w:themeShade="BF"/>
-                <w:sz w:val="26"/>
-                <w:szCs w:val="26"/>
-              </w:rPr>
-              <w:t>Attack one of the Undead</w:t>
+              <w:t xml:space="preserve"> Undead and skeletons walk around</w:t>
+            </w:r>
+            <w:r>
+              <w:rPr>
+                <w:color w:val="365F91" w:themeColor="accent1" w:themeShade="BF"/>
+                <w:sz w:val="26"/>
+                <w:szCs w:val="26"/>
+              </w:rPr>
+              <w:tab/>
             </w:r>
           </w:p>
           <w:p>
@@ -998,7 +1006,15 @@
                 <w:sz w:val="26"/>
                 <w:szCs w:val="26"/>
               </w:rPr>
-              <w:t>Try to fight</w:t>
+              <w:t xml:space="preserve">Player can </w:t>
+            </w:r>
+            <w:r>
+              <w:rPr>
+                <w:color w:val="365F91" w:themeColor="accent1" w:themeShade="BF"/>
+                <w:sz w:val="26"/>
+                <w:szCs w:val="26"/>
+              </w:rPr>
+              <w:t>Attack one of the Undead</w:t>
             </w:r>
           </w:p>
           <w:p>
@@ -1016,19 +1032,54 @@
             </w:pPr>
             <w:r>
               <w:rPr>
-                <w:color w:val="365F91" w:themeColor="accent1" w:themeShade="BF"/>
-                <w:sz w:val="26"/>
-                <w:szCs w:val="26"/>
-              </w:rPr>
-              <w:t xml:space="preserve">* </w:t>
-            </w:r>
-            <w:r>
-              <w:rPr>
-                <w:color w:val="365F91" w:themeColor="accent1" w:themeShade="BF"/>
-                <w:sz w:val="26"/>
-                <w:szCs w:val="26"/>
-              </w:rPr>
-              <w:t>Drink Estus</w:t>
+                <w:rFonts w:hint="eastAsia"/>
+                <w:color w:val="365F91" w:themeColor="accent1" w:themeShade="BF"/>
+                <w:sz w:val="26"/>
+                <w:szCs w:val="26"/>
+              </w:rPr>
+              <w:t>*</w:t>
+            </w:r>
+            <w:r>
+              <w:rPr>
+                <w:color w:val="365F91" w:themeColor="accent1" w:themeShade="BF"/>
+                <w:sz w:val="26"/>
+                <w:szCs w:val="26"/>
+              </w:rPr>
+              <w:t xml:space="preserve"> </w:t>
+            </w:r>
+            <w:proofErr w:type="gramStart"/>
+            <w:r>
+              <w:rPr>
+                <w:color w:val="365F91" w:themeColor="accent1" w:themeShade="BF"/>
+                <w:sz w:val="26"/>
+                <w:szCs w:val="26"/>
+              </w:rPr>
+              <w:t>have</w:t>
+            </w:r>
+            <w:proofErr w:type="gramEnd"/>
+            <w:r>
+              <w:rPr>
+                <w:color w:val="365F91" w:themeColor="accent1" w:themeShade="BF"/>
+                <w:sz w:val="26"/>
+                <w:szCs w:val="26"/>
+              </w:rPr>
+              <w:t xml:space="preserve"> a chance to </w:t>
+            </w:r>
+            <w:r>
+              <w:rPr>
+                <w:color w:val="365F91" w:themeColor="accent1" w:themeShade="BF"/>
+                <w:sz w:val="26"/>
+                <w:szCs w:val="26"/>
+              </w:rPr>
+              <w:t>d</w:t>
+            </w:r>
+            <w:r>
+              <w:rPr>
+                <w:color w:val="365F91" w:themeColor="accent1" w:themeShade="BF"/>
+                <w:sz w:val="26"/>
+                <w:szCs w:val="26"/>
+              </w:rPr>
+              <w:t>ouble damage from Broadsword (60 Damage)</w:t>
             </w:r>
           </w:p>
           <w:p>
@@ -1046,28 +1097,11 @@
             </w:pPr>
             <w:r>
               <w:rPr>
-                <w:rFonts w:hint="eastAsia"/>
-                <w:color w:val="365F91" w:themeColor="accent1" w:themeShade="BF"/>
-                <w:sz w:val="26"/>
-                <w:szCs w:val="26"/>
-              </w:rPr>
-              <w:t>*</w:t>
-            </w:r>
-            <w:r>
-              <w:rPr>
-                <w:color w:val="365F91" w:themeColor="accent1" w:themeShade="BF"/>
-                <w:sz w:val="26"/>
-                <w:szCs w:val="26"/>
-              </w:rPr>
-              <w:t xml:space="preserve"> </w:t>
-            </w:r>
-            <w:r>
-              <w:rPr>
-                <w:color w:val="365F91" w:themeColor="accent1" w:themeShade="BF"/>
-                <w:sz w:val="26"/>
-                <w:szCs w:val="26"/>
-              </w:rPr>
-              <w:t>Double damage from Broadsword (60 Damage)</w:t>
+                <w:color w:val="365F91" w:themeColor="accent1" w:themeShade="BF"/>
+                <w:sz w:val="26"/>
+                <w:szCs w:val="26"/>
+              </w:rPr>
+              <w:t>* Fight a Skeleton</w:t>
             </w:r>
           </w:p>
           <w:p>
@@ -1085,19 +1119,20 @@
             </w:pPr>
             <w:r>
               <w:rPr>
-                <w:color w:val="365F91" w:themeColor="accent1" w:themeShade="BF"/>
-                <w:sz w:val="26"/>
-                <w:szCs w:val="26"/>
-              </w:rPr>
-              <w:t xml:space="preserve">* </w:t>
-            </w:r>
-            <w:r>
-              <w:rPr>
-                <w:color w:val="365F91" w:themeColor="accent1" w:themeShade="BF"/>
-                <w:sz w:val="26"/>
-                <w:szCs w:val="26"/>
-              </w:rPr>
-              <w:t>Fight a Skeleton</w:t>
+                <w:rFonts w:hint="eastAsia"/>
+                <w:color w:val="365F91" w:themeColor="accent1" w:themeShade="BF"/>
+                <w:sz w:val="26"/>
+                <w:szCs w:val="26"/>
+              </w:rPr>
+              <w:t>*</w:t>
+            </w:r>
+            <w:r>
+              <w:rPr>
+                <w:color w:val="365F91" w:themeColor="accent1" w:themeShade="BF"/>
+                <w:sz w:val="26"/>
+                <w:szCs w:val="26"/>
+              </w:rPr>
+              <w:t xml:space="preserve"> If Player managers to kill it for the first time, a skeleton has 50% chance to re-spawn at the same location (but only once)</w:t>
             </w:r>
           </w:p>
           <w:p>
@@ -1136,7 +1171,64 @@
                 <w:sz w:val="26"/>
                 <w:szCs w:val="26"/>
               </w:rPr>
-              <w:t>If Player managers to kill it for the first time, a skeleton has 50% chance to re-spawn at the same location (but only once)</w:t>
+              <w:t>S</w:t>
+            </w:r>
+            <w:r>
+              <w:rPr>
+                <w:color w:val="365F91" w:themeColor="accent1" w:themeShade="BF"/>
+                <w:sz w:val="26"/>
+                <w:szCs w:val="26"/>
+              </w:rPr>
+              <w:t xml:space="preserve">keleton that </w:t>
+            </w:r>
+            <w:r>
+              <w:rPr>
+                <w:color w:val="365F91" w:themeColor="accent1" w:themeShade="BF"/>
+                <w:sz w:val="26"/>
+                <w:szCs w:val="26"/>
+              </w:rPr>
+              <w:t xml:space="preserve">can </w:t>
+            </w:r>
+            <w:r>
+              <w:rPr>
+                <w:color w:val="365F91" w:themeColor="accent1" w:themeShade="BF"/>
+                <w:sz w:val="26"/>
+                <w:szCs w:val="26"/>
+              </w:rPr>
+              <w:t>ha</w:t>
+            </w:r>
+            <w:r>
+              <w:rPr>
+                <w:color w:val="365F91" w:themeColor="accent1" w:themeShade="BF"/>
+                <w:sz w:val="26"/>
+                <w:szCs w:val="26"/>
+              </w:rPr>
+              <w:t>ve a</w:t>
+            </w:r>
+            <w:r>
+              <w:rPr>
+                <w:color w:val="365F91" w:themeColor="accent1" w:themeShade="BF"/>
+                <w:sz w:val="26"/>
+                <w:szCs w:val="26"/>
+              </w:rPr>
+              <w:t xml:space="preserve"> </w:t>
+            </w:r>
+            <w:r>
+              <w:rPr>
+                <w:rFonts w:hint="eastAsia"/>
+                <w:color w:val="365F91" w:themeColor="accent1" w:themeShade="BF"/>
+                <w:sz w:val="26"/>
+                <w:szCs w:val="26"/>
+              </w:rPr>
+              <w:t>random</w:t>
+            </w:r>
+            <w:r>
+              <w:rPr>
+                <w:color w:val="365F91" w:themeColor="accent1" w:themeShade="BF"/>
+                <w:sz w:val="26"/>
+                <w:szCs w:val="26"/>
+              </w:rPr>
+              <w:t xml:space="preserve"> weapon</w:t>
             </w:r>
           </w:p>
           <w:p>
@@ -1152,56 +1244,6 @@
                 <w:szCs w:val="26"/>
               </w:rPr>
             </w:pPr>
-            <w:r>
-              <w:rPr>
-                <w:rFonts w:hint="eastAsia"/>
-                <w:color w:val="365F91" w:themeColor="accent1" w:themeShade="BF"/>
-                <w:sz w:val="26"/>
-                <w:szCs w:val="26"/>
-              </w:rPr>
-              <w:t>*</w:t>
-            </w:r>
-            <w:r>
-              <w:rPr>
-                <w:color w:val="365F91" w:themeColor="accent1" w:themeShade="BF"/>
-                <w:sz w:val="26"/>
-                <w:szCs w:val="26"/>
-              </w:rPr>
-              <w:t xml:space="preserve"> </w:t>
-            </w:r>
-            <w:r>
-              <w:rPr>
-                <w:color w:val="365F91" w:themeColor="accent1" w:themeShade="BF"/>
-                <w:sz w:val="26"/>
-                <w:szCs w:val="26"/>
-              </w:rPr>
-              <w:t>S</w:t>
-            </w:r>
-            <w:r>
-              <w:rPr>
-                <w:color w:val="365F91" w:themeColor="accent1" w:themeShade="BF"/>
-                <w:sz w:val="26"/>
-                <w:szCs w:val="26"/>
-              </w:rPr>
-              <w:t xml:space="preserve">keleton that has </w:t>
-            </w:r>
-            <w:r>
-              <w:rPr>
-                <w:rFonts w:hint="eastAsia"/>
-                <w:color w:val="365F91" w:themeColor="accent1" w:themeShade="BF"/>
-                <w:sz w:val="26"/>
-                <w:szCs w:val="26"/>
-              </w:rPr>
-              <w:t>random</w:t>
-            </w:r>
-            <w:r>
-              <w:rPr>
-                <w:color w:val="365F91" w:themeColor="accent1" w:themeShade="BF"/>
-                <w:sz w:val="26"/>
-                <w:szCs w:val="26"/>
-              </w:rPr>
-              <w:t xml:space="preserve"> weapon</w:t>
-            </w:r>
           </w:p>
           <w:p>
             <w:pPr>
@@ -1211,20 +1253,149 @@
               </w:tabs>
               <w:spacing w:after="240"/>
               <w:rPr>
-                <w:color w:val="365F91" w:themeColor="accent1" w:themeShade="BF"/>
-                <w:sz w:val="26"/>
-                <w:szCs w:val="26"/>
-              </w:rPr>
-            </w:pPr>
-          </w:p>
-          <w:p>
-            <w:pPr>
-              <w:shd w:val="clear" w:color="auto" w:fill="FFFFFF"/>
-              <w:tabs>
-                <w:tab w:val="left" w:pos="4755"/>
-              </w:tabs>
+                <w:rFonts w:ascii="Roboto" w:hAnsi="Roboto" w:cs="Roboto"/>
+                <w:sz w:val="24"/>
+                <w:szCs w:val="24"/>
+              </w:rPr>
+            </w:pPr>
+            <w:r>
+              <w:rPr>
+                <w:rFonts w:ascii="Roboto" w:hAnsi="Roboto" w:cs="Roboto" w:hint="eastAsia"/>
+                <w:sz w:val="24"/>
+                <w:szCs w:val="24"/>
+              </w:rPr>
+              <w:t>R</w:t>
+            </w:r>
+            <w:r>
+              <w:rPr>
+                <w:rFonts w:ascii="Roboto" w:hAnsi="Roboto" w:cs="Roboto"/>
+                <w:sz w:val="24"/>
+                <w:szCs w:val="24"/>
+              </w:rPr>
+              <w:t>equirement5: all finished</w:t>
+            </w:r>
+          </w:p>
+          <w:p>
+            <w:pPr>
+              <w:shd w:val="clear" w:color="auto" w:fill="FFFFFF"/>
               <w:spacing w:after="240"/>
               <w:rPr>
+                <w:color w:val="365F91" w:themeColor="accent1" w:themeShade="BF"/>
+                <w:sz w:val="26"/>
+                <w:szCs w:val="26"/>
+              </w:rPr>
+            </w:pPr>
+            <w:r>
+              <w:rPr>
+                <w:color w:val="365F91" w:themeColor="accent1" w:themeShade="BF"/>
+                <w:sz w:val="26"/>
+                <w:szCs w:val="26"/>
+              </w:rPr>
+              <w:t>* Jump to the valley:</w:t>
+            </w:r>
+            <w:r>
+              <w:rPr>
+                <w:color w:val="365F91" w:themeColor="accent1" w:themeShade="BF"/>
+                <w:sz w:val="26"/>
+                <w:szCs w:val="26"/>
+              </w:rPr>
+              <w:t xml:space="preserve"> the player recieves a lot of damage</w:t>
+            </w:r>
+          </w:p>
+          <w:p>
+            <w:pPr>
+              <w:shd w:val="clear" w:color="auto" w:fill="FFFFFF"/>
+              <w:spacing w:after="240"/>
+              <w:rPr>
+                <w:color w:val="365F91" w:themeColor="accent1" w:themeShade="BF"/>
+                <w:sz w:val="26"/>
+                <w:szCs w:val="26"/>
+              </w:rPr>
+            </w:pPr>
+            <w:r>
+              <w:rPr>
+                <w:color w:val="365F91" w:themeColor="accent1" w:themeShade="BF"/>
+                <w:sz w:val="26"/>
+                <w:szCs w:val="26"/>
+              </w:rPr>
+              <w:t xml:space="preserve">* </w:t>
+            </w:r>
+            <w:r>
+              <w:rPr>
+                <w:color w:val="365F91" w:themeColor="accent1" w:themeShade="BF"/>
+                <w:sz w:val="26"/>
+                <w:szCs w:val="26"/>
+              </w:rPr>
+              <w:t>O</w:t>
+            </w:r>
+            <w:r>
+              <w:rPr>
+                <w:color w:val="365F91" w:themeColor="accent1" w:themeShade="BF"/>
+                <w:sz w:val="26"/>
+                <w:szCs w:val="26"/>
+              </w:rPr>
+              <w:t xml:space="preserve">ther actors cannot step on it </w:t>
+            </w:r>
+          </w:p>
+          <w:p>
+            <w:pPr>
+              <w:shd w:val="clear" w:color="auto" w:fill="FFFFFF"/>
+              <w:spacing w:after="240"/>
+              <w:rPr>
+                <w:color w:val="365F91" w:themeColor="accent1" w:themeShade="BF"/>
+                <w:sz w:val="26"/>
+                <w:szCs w:val="26"/>
+              </w:rPr>
+            </w:pPr>
+            <w:r>
+              <w:rPr>
+                <w:rFonts w:hint="eastAsia"/>
+                <w:color w:val="365F91" w:themeColor="accent1" w:themeShade="BF"/>
+                <w:sz w:val="26"/>
+                <w:szCs w:val="26"/>
+              </w:rPr>
+              <w:t>*</w:t>
+            </w:r>
+            <w:r>
+              <w:rPr>
+                <w:color w:val="365F91" w:themeColor="accent1" w:themeShade="BF"/>
+                <w:sz w:val="26"/>
+                <w:szCs w:val="26"/>
+              </w:rPr>
+              <w:t xml:space="preserve"> </w:t>
+            </w:r>
+            <w:r>
+              <w:rPr>
+                <w:color w:val="365F91" w:themeColor="accent1" w:themeShade="BF"/>
+                <w:sz w:val="26"/>
+                <w:szCs w:val="26"/>
+              </w:rPr>
+              <w:t>Each cemetery has a </w:t>
+            </w:r>
+            <w:r>
+              <w:rPr>
+                <w:b/>
+                <w:bCs/>
+                <w:color w:val="365F91" w:themeColor="accent1" w:themeShade="BF"/>
+                <w:sz w:val="26"/>
+                <w:szCs w:val="26"/>
+              </w:rPr>
+              <w:t>25% success rate </w:t>
+            </w:r>
+            <w:r>
+              <w:rPr>
+                <w:color w:val="365F91" w:themeColor="accent1" w:themeShade="BF"/>
+                <w:sz w:val="26"/>
+                <w:szCs w:val="26"/>
+              </w:rPr>
+              <w:t>to spawn/create Undead</w:t>
+            </w:r>
+          </w:p>
+          <w:p>
+            <w:pPr>
+              <w:shd w:val="clear" w:color="auto" w:fill="FFFFFF"/>
+              <w:spacing w:after="240"/>
+              <w:rPr>
                 <w:rFonts w:ascii="Roboto" w:hAnsi="Roboto" w:cs="Roboto"/>
                 <w:sz w:val="24"/>
                 <w:szCs w:val="24"/>
@@ -1244,7 +1415,7 @@
                 <w:sz w:val="24"/>
                 <w:szCs w:val="24"/>
               </w:rPr>
-              <w:t>equirement5: all finished</w:t>
+              <w:t>equirement7: finish Broadsword and GiantAxe part</w:t>
             </w:r>
           </w:p>
           <w:p>
@@ -1271,36 +1442,74 @@
                 <w:sz w:val="26"/>
                 <w:szCs w:val="26"/>
               </w:rPr>
-              <w:t>Jump to the valley</w:t>
-            </w:r>
-            <w:r>
-              <w:rPr>
-                <w:color w:val="365F91" w:themeColor="accent1" w:themeShade="BF"/>
-                <w:sz w:val="26"/>
-                <w:szCs w:val="26"/>
-              </w:rPr>
-              <w:t>:</w:t>
+              <w:t>The Player can only bring one weapon at a time</w:t>
             </w:r>
           </w:p>
           <w:p>
             <w:pPr>
               <w:shd w:val="clear" w:color="auto" w:fill="FFFFFF"/>
               <w:spacing w:after="240"/>
-              <w:ind w:firstLineChars="200" w:firstLine="520"/>
-              <w:rPr>
-                <w:rFonts w:hint="eastAsia"/>
-                <w:color w:val="365F91" w:themeColor="accent1" w:themeShade="BF"/>
-                <w:sz w:val="26"/>
-                <w:szCs w:val="26"/>
-              </w:rPr>
-            </w:pPr>
-            <w:r>
-              <w:rPr>
-                <w:color w:val="365F91" w:themeColor="accent1" w:themeShade="BF"/>
-                <w:sz w:val="26"/>
-                <w:szCs w:val="26"/>
-              </w:rPr>
-              <w:t>Player have 0 Souls</w:t>
+              <w:rPr>
+                <w:rFonts w:ascii="Roboto" w:hAnsi="Roboto" w:cs="Roboto"/>
+                <w:sz w:val="24"/>
+                <w:szCs w:val="24"/>
+              </w:rPr>
+            </w:pPr>
+            <w:r>
+              <w:rPr>
+                <w:rFonts w:ascii="Roboto" w:hAnsi="Roboto" w:cs="Roboto" w:hint="eastAsia"/>
+                <w:sz w:val="24"/>
+                <w:szCs w:val="24"/>
+              </w:rPr>
+              <w:t>R</w:t>
+            </w:r>
+            <w:r>
+              <w:rPr>
+                <w:rFonts w:ascii="Roboto" w:hAnsi="Roboto" w:cs="Roboto"/>
+                <w:sz w:val="24"/>
+                <w:szCs w:val="24"/>
+              </w:rPr>
+              <w:t>equirement8</w:t>
+            </w:r>
+            <w:r>
+              <w:rPr>
+                <w:rFonts w:ascii="Roboto" w:hAnsi="Roboto" w:cs="Roboto" w:hint="eastAsia"/>
+                <w:sz w:val="24"/>
+                <w:szCs w:val="24"/>
+              </w:rPr>
+              <w:t>（</w:t>
+            </w:r>
+            <w:r>
+              <w:rPr>
+                <w:rFonts w:ascii="Roboto" w:hAnsi="Roboto" w:cs="Roboto" w:hint="eastAsia"/>
+                <w:sz w:val="24"/>
+                <w:szCs w:val="24"/>
+              </w:rPr>
+              <w:t>Vendor</w:t>
+            </w:r>
+            <w:r>
+              <w:rPr>
+                <w:rFonts w:ascii="Roboto" w:hAnsi="Roboto" w:cs="Roboto" w:hint="eastAsia"/>
+                <w:sz w:val="24"/>
+                <w:szCs w:val="24"/>
+              </w:rPr>
+              <w:t>）</w:t>
+            </w:r>
+            <w:r>
+              <w:rPr>
+                <w:rFonts w:ascii="Roboto" w:hAnsi="Roboto" w:cs="Roboto"/>
+                <w:sz w:val="24"/>
+                <w:szCs w:val="24"/>
+              </w:rPr>
+              <w:t xml:space="preserve">: </w:t>
+            </w:r>
+            <w:r>
+              <w:rPr>
+                <w:rFonts w:ascii="Roboto" w:hAnsi="Roboto" w:cs="Roboto"/>
+                <w:sz w:val="24"/>
+                <w:szCs w:val="24"/>
+              </w:rPr>
+              <w:t>all finished</w:t>
             </w:r>
           </w:p>
           <w:p>
@@ -1308,6 +1517,60 @@
               <w:shd w:val="clear" w:color="auto" w:fill="FFFFFF"/>
               <w:spacing w:after="240"/>
               <w:rPr>
+                <w:color w:val="365F91" w:themeColor="accent1" w:themeShade="BF"/>
+                <w:sz w:val="26"/>
+                <w:szCs w:val="26"/>
+              </w:rPr>
+            </w:pPr>
+            <w:r>
+              <w:rPr>
+                <w:color w:val="365F91" w:themeColor="accent1" w:themeShade="BF"/>
+                <w:sz w:val="26"/>
+                <w:szCs w:val="26"/>
+              </w:rPr>
+              <w:t xml:space="preserve">* </w:t>
+            </w:r>
+            <w:r>
+              <w:rPr>
+                <w:color w:val="365F91" w:themeColor="accent1" w:themeShade="BF"/>
+                <w:sz w:val="26"/>
+                <w:szCs w:val="26"/>
+              </w:rPr>
+              <w:t>The souls can be traded to buy a new weapon and to upgrade the Player’s attributes (stats) through a vendor.</w:t>
+            </w:r>
+          </w:p>
+          <w:p>
+            <w:pPr>
+              <w:shd w:val="clear" w:color="auto" w:fill="FFFFFF"/>
+              <w:spacing w:after="240"/>
+              <w:rPr>
+                <w:color w:val="365F91" w:themeColor="accent1" w:themeShade="BF"/>
+                <w:sz w:val="26"/>
+                <w:szCs w:val="26"/>
+              </w:rPr>
+            </w:pPr>
+            <w:r>
+              <w:rPr>
+                <w:color w:val="365F91" w:themeColor="accent1" w:themeShade="BF"/>
+                <w:sz w:val="26"/>
+                <w:szCs w:val="26"/>
+              </w:rPr>
+              <w:t xml:space="preserve">* </w:t>
+            </w:r>
+            <w:r>
+              <w:rPr>
+                <w:color w:val="365F91" w:themeColor="accent1" w:themeShade="BF"/>
+                <w:sz w:val="26"/>
+                <w:szCs w:val="26"/>
+              </w:rPr>
+              <w:t>When the Player buys a new weapon, the weapon in the current inventory will be automatically replaced with it.</w:t>
+            </w:r>
+          </w:p>
+          <w:p>
+            <w:pPr>
+              <w:shd w:val="clear" w:color="auto" w:fill="FFFFFF"/>
+              <w:spacing w:after="240"/>
+              <w:rPr>
                 <w:rFonts w:ascii="Roboto" w:hAnsi="Roboto" w:cs="Roboto"/>
                 <w:sz w:val="24"/>
                 <w:szCs w:val="24"/>
@@ -1315,66 +1578,28 @@
             </w:pPr>
             <w:r>
               <w:rPr>
-                <w:rFonts w:ascii="Roboto" w:hAnsi="Roboto" w:cs="Roboto" w:hint="eastAsia"/>
-                <w:sz w:val="24"/>
-                <w:szCs w:val="24"/>
-              </w:rPr>
-              <w:t>R</w:t>
-            </w:r>
-            <w:r>
-              <w:rPr>
-                <w:rFonts w:ascii="Roboto" w:hAnsi="Roboto" w:cs="Roboto"/>
-                <w:sz w:val="24"/>
-                <w:szCs w:val="24"/>
-              </w:rPr>
-              <w:t>equirement7: finish Broadsword and GiantAxe part</w:t>
-            </w:r>
-          </w:p>
-          <w:p>
-            <w:pPr>
-              <w:shd w:val="clear" w:color="auto" w:fill="FFFFFF"/>
-              <w:spacing w:after="240"/>
-              <w:rPr>
-                <w:rFonts w:ascii="Roboto" w:hAnsi="Roboto" w:cs="Roboto"/>
-                <w:sz w:val="24"/>
-                <w:szCs w:val="24"/>
-              </w:rPr>
-            </w:pPr>
-            <w:r>
-              <w:rPr>
-                <w:rFonts w:ascii="Roboto" w:hAnsi="Roboto" w:cs="Roboto" w:hint="eastAsia"/>
-                <w:sz w:val="24"/>
-                <w:szCs w:val="24"/>
-              </w:rPr>
-              <w:t>R</w:t>
-            </w:r>
-            <w:r>
-              <w:rPr>
-                <w:rFonts w:ascii="Roboto" w:hAnsi="Roboto" w:cs="Roboto"/>
-                <w:sz w:val="24"/>
-                <w:szCs w:val="24"/>
-              </w:rPr>
-              <w:t xml:space="preserve">equirement8: </w:t>
-            </w:r>
-            <w:r>
-              <w:rPr>
-                <w:rFonts w:ascii="Roboto" w:hAnsi="Roboto" w:cs="Roboto"/>
-                <w:sz w:val="24"/>
-                <w:szCs w:val="24"/>
-              </w:rPr>
-              <w:t>all finished</w:t>
-            </w:r>
-          </w:p>
-          <w:p>
-            <w:pPr>
-              <w:shd w:val="clear" w:color="auto" w:fill="FFFFFF"/>
-              <w:spacing w:after="240"/>
-              <w:rPr>
-                <w:rFonts w:ascii="Roboto" w:hAnsi="Roboto" w:cs="Roboto" w:hint="eastAsia"/>
-                <w:sz w:val="24"/>
-                <w:szCs w:val="24"/>
-              </w:rPr>
-            </w:pPr>
+                <w:color w:val="365F91" w:themeColor="accent1" w:themeShade="BF"/>
+                <w:sz w:val="26"/>
+                <w:szCs w:val="26"/>
+              </w:rPr>
+              <w:t xml:space="preserve">* </w:t>
+            </w:r>
+            <w:r>
+              <w:rPr>
+                <w:color w:val="365F91" w:themeColor="accent1" w:themeShade="BF"/>
+                <w:sz w:val="26"/>
+                <w:szCs w:val="26"/>
+              </w:rPr>
+              <w:t>P</w:t>
+            </w:r>
+            <w:r>
+              <w:rPr>
+                <w:color w:val="365F91" w:themeColor="accent1" w:themeShade="BF"/>
+                <w:sz w:val="26"/>
+                <w:szCs w:val="26"/>
+              </w:rPr>
+              <w:t>rint an appropriate message when the transaction is successful or fails</w:t>
+            </w:r>
           </w:p>
         </w:tc>
       </w:tr>
@@ -1404,82 +1629,6 @@
                 <w:szCs w:val="24"/>
               </w:rPr>
             </w:pPr>
-            <w:r>
-              <w:rPr>
-                <w:rFonts w:ascii="Roboto" w:hAnsi="Roboto" w:cs="Roboto" w:hint="eastAsia"/>
-                <w:sz w:val="24"/>
-                <w:szCs w:val="24"/>
-              </w:rPr>
-              <w:lastRenderedPageBreak/>
-              <w:t>R</w:t>
-            </w:r>
-            <w:r>
-              <w:rPr>
-                <w:rFonts w:ascii="Roboto" w:hAnsi="Roboto" w:cs="Roboto"/>
-                <w:sz w:val="24"/>
-                <w:szCs w:val="24"/>
-              </w:rPr>
-              <w:t>equirement</w:t>
-            </w:r>
-            <w:r>
-              <w:rPr>
-                <w:rFonts w:ascii="Roboto" w:hAnsi="Roboto" w:cs="Roboto"/>
-                <w:sz w:val="24"/>
-                <w:szCs w:val="24"/>
-              </w:rPr>
-              <w:t xml:space="preserve"> </w:t>
-            </w:r>
-            <w:r>
-              <w:rPr>
-                <w:rFonts w:ascii="Roboto" w:hAnsi="Roboto" w:cs="Roboto"/>
-                <w:sz w:val="24"/>
-                <w:szCs w:val="24"/>
-              </w:rPr>
-              <w:t>6</w:t>
-            </w:r>
-            <w:r>
-              <w:rPr>
-                <w:rFonts w:ascii="Roboto" w:hAnsi="Roboto" w:cs="Roboto"/>
-                <w:sz w:val="24"/>
-                <w:szCs w:val="24"/>
-              </w:rPr>
-              <w:t xml:space="preserve"> left</w:t>
-            </w:r>
-          </w:p>
-          <w:p>
-            <w:pPr>
-              <w:shd w:val="clear" w:color="auto" w:fill="FFFFFF"/>
-              <w:spacing w:after="240"/>
-              <w:rPr>
-                <w:rFonts w:ascii="Roboto" w:hAnsi="Roboto" w:cs="Roboto" w:hint="eastAsia"/>
-                <w:sz w:val="24"/>
-                <w:szCs w:val="24"/>
-              </w:rPr>
-            </w:pPr>
-            <w:r>
-              <w:rPr>
-                <w:rFonts w:ascii="Roboto" w:hAnsi="Roboto" w:cs="Roboto"/>
-                <w:sz w:val="24"/>
-                <w:szCs w:val="24"/>
-              </w:rPr>
-              <w:t xml:space="preserve">Part of </w:t>
-            </w:r>
-            <w:r>
-              <w:rPr>
-                <w:rFonts w:ascii="Roboto" w:hAnsi="Roboto" w:cs="Roboto" w:hint="eastAsia"/>
-                <w:sz w:val="24"/>
-                <w:szCs w:val="24"/>
-              </w:rPr>
-              <w:t>R</w:t>
-            </w:r>
-            <w:r>
-              <w:rPr>
-                <w:rFonts w:ascii="Roboto" w:hAnsi="Roboto" w:cs="Roboto"/>
-                <w:sz w:val="24"/>
-                <w:szCs w:val="24"/>
-              </w:rPr>
-              <w:t>equirement 4 + 7 left</w:t>
-            </w:r>
           </w:p>
         </w:tc>
       </w:tr>
@@ -1515,7 +1664,6 @@
                 <w:sz w:val="24"/>
                 <w:szCs w:val="24"/>
               </w:rPr>
-              <w:lastRenderedPageBreak/>
               <w:t>Signature:</w:t>
             </w:r>
           </w:p>
@@ -2221,6 +2369,95 @@
       </w:rPr>
     </w:lvl>
   </w:abstractNum>
+  <w:abstractNum w:abstractNumId="3" w15:restartNumberingAfterBreak="0">
+    <w:nsid w:val="4CF93FE2"/>
+    <w:multiLevelType w:val="hybridMultilevel"/>
+    <w:tmpl w:val="9616432A"/>
+    <w:lvl w:ilvl="0" w:tplc="CDAAA118">
+      <w:start w:val="1"/>
+      <w:numFmt w:val="decimal"/>
+      <w:lvlText w:val="%1."/>
+      <w:lvlJc w:val="left"/>
+      <w:pPr>
+        <w:ind w:left="360" w:hanging="360"/>
+      </w:pPr>
+      <w:rPr>
+        <w:rFonts w:hint="default"/>
+      </w:rPr>
+    </w:lvl>
+    <w:lvl w:ilvl="1" w:tplc="04090019" w:tentative="1">
+      <w:start w:val="1"/>
+      <w:numFmt w:val="lowerLetter"/>
+      <w:lvlText w:val="%2)"/>
+      <w:lvlJc w:val="left"/>
+      <w:pPr>
+        <w:ind w:left="840" w:hanging="420"/>
+      </w:pPr>
+    </w:lvl>
+    <w:lvl w:ilvl="2" w:tplc="0409001B" w:tentative="1">
+      <w:start w:val="1"/>
+      <w:numFmt w:val="lowerRoman"/>
+      <w:lvlText w:val="%3."/>
+      <w:lvlJc w:val="right"/>
+      <w:pPr>
+        <w:ind w:left="1260" w:hanging="420"/>
+      </w:pPr>
+    </w:lvl>
+    <w:lvl w:ilvl="3" w:tplc="0409000F" w:tentative="1">
+      <w:start w:val="1"/>
+      <w:numFmt w:val="decimal"/>
+      <w:lvlText w:val="%4."/>
+      <w:lvlJc w:val="left"/>
+      <w:pPr>
+        <w:ind w:left="1680" w:hanging="420"/>
+      </w:pPr>
+    </w:lvl>
+    <w:lvl w:ilvl="4" w:tplc="04090019" w:tentative="1">
+      <w:start w:val="1"/>
+      <w:numFmt w:val="lowerLetter"/>
+      <w:lvlText w:val="%5)"/>
+      <w:lvlJc w:val="left"/>
+      <w:pPr>
+        <w:ind w:left="2100" w:hanging="420"/>
+      </w:pPr>
+    </w:lvl>
+    <w:lvl w:ilvl="5" w:tplc="0409001B" w:tentative="1">
+      <w:start w:val="1"/>
+      <w:numFmt w:val="lowerRoman"/>
+      <w:lvlText w:val="%6."/>
+      <w:lvlJc w:val="right"/>
+      <w:pPr>
+        <w:ind w:left="2520" w:hanging="420"/>
+      </w:pPr>
+    </w:lvl>
+    <w:lvl w:ilvl="6" w:tplc="0409000F" w:tentative="1">
+      <w:start w:val="1"/>
+      <w:numFmt w:val="decimal"/>
+      <w:lvlText w:val="%7."/>
+      <w:lvlJc w:val="left"/>
+      <w:pPr>
+        <w:ind w:left="2940" w:hanging="420"/>
+      </w:pPr>
+    </w:lvl>
+    <w:lvl w:ilvl="7" w:tplc="04090019" w:tentative="1">
+      <w:start w:val="1"/>
+      <w:numFmt w:val="lowerLetter"/>
+      <w:lvlText w:val="%8)"/>
+      <w:lvlJc w:val="left"/>
+      <w:pPr>
+        <w:ind w:left="3360" w:hanging="420"/>
+      </w:pPr>
+    </w:lvl>
+    <w:lvl w:ilvl="8" w:tplc="0409001B" w:tentative="1">
+      <w:start w:val="1"/>
+      <w:numFmt w:val="lowerRoman"/>
+      <w:lvlText w:val="%9."/>
+      <w:lvlJc w:val="right"/>
+      <w:pPr>
+        <w:ind w:left="3780" w:hanging="420"/>
+      </w:pPr>
+    </w:lvl>
+  </w:abstractNum>
   <w:num w:numId="1">
     <w:abstractNumId w:val="1"/>
   </w:num>
@@ -2229,6 +2466,9 @@
   </w:num>
   <w:num w:numId="3">
     <w:abstractNumId w:val="0"/>
+  </w:num>
+  <w:num w:numId="4">
+    <w:abstractNumId w:val="3"/>
   </w:num>
 </w:numbering>
 </file>
@@ -2996,6 +3236,28 @@
       <w:ind w:firstLineChars="200" w:firstLine="420"/>
     </w:pPr>
   </w:style>
+  <w:style w:type="character" w:styleId="af0">
+    <w:name w:val="Strong"/>
+    <w:basedOn w:val="a0"/>
+    <w:uiPriority w:val="22"/>
+    <w:qFormat/>
+    <w:rsid w:val="00496F97"/>
+    <w:rPr>
+      <w:b/>
+      <w:bCs/>
+    </w:rPr>
+  </w:style>
+  <w:style w:type="character" w:styleId="af1">
+    <w:name w:val="Emphasis"/>
+    <w:basedOn w:val="a0"/>
+    <w:uiPriority w:val="20"/>
+    <w:qFormat/>
+    <w:rsid w:val="00496F97"/>
+    <w:rPr>
+      <w:i/>
+      <w:iCs/>
+    </w:rPr>
+  </w:style>
 </w:styles>
 </file>
 

</xml_diff>